<commit_message>
UPDATED PvA + ADDED PvaTaken
</commit_message>
<xml_diff>
--- a/Documentation/PlanvAanpak/PlanVanAanpak(Liam).docx
+++ b/Documentation/PlanvAanpak/PlanVanAanpak(Liam).docx
@@ -171,7 +171,6 @@
           <w:lang w:val="nl-NL"/>
         </w:rPr>
       </w:pPr>
-      <w:bookmarkStart w:id="0" w:name="_GoBack"/>
       <w:r>
         <w:rPr>
           <w:lang w:val="nl-NL"/>
@@ -185,7 +184,6 @@
         <w:t>.0</w:t>
       </w:r>
     </w:p>
-    <w:bookmarkEnd w:id="0"/>
     <w:p>
       <w:pPr>
         <w:pStyle w:val="Kop1"/>
@@ -1388,7 +1386,7 @@
     </w:p>
     <w:tbl>
       <w:tblPr>
-        <w:tblStyle w:val="Lijsttabel3-Accent1"/>
+        <w:tblStyle w:val="Tabelrasterlicht"/>
         <w:tblW w:w="0" w:type="auto"/>
         <w:tblLook w:val="0000" w:firstRow="0" w:lastRow="0" w:firstColumn="0" w:lastColumn="0" w:noHBand="0" w:noVBand="0"/>
       </w:tblPr>
@@ -1398,14 +1396,9 @@
         <w:gridCol w:w="2193"/>
       </w:tblGrid>
       <w:tr>
-        <w:trPr>
-          <w:cnfStyle w:val="000000100000" w:firstRow="0" w:lastRow="0" w:firstColumn="0" w:lastColumn="0" w:oddVBand="0" w:evenVBand="0" w:oddHBand="1" w:evenHBand="0" w:firstRowFirstColumn="0" w:firstRowLastColumn="0" w:lastRowFirstColumn="0" w:lastRowLastColumn="0"/>
-        </w:trPr>
         <w:tc>
           <w:tcPr>
-            <w:cnfStyle w:val="000010000000" w:firstRow="0" w:lastRow="0" w:firstColumn="0" w:lastColumn="0" w:oddVBand="1" w:evenVBand="0" w:oddHBand="0" w:evenHBand="0" w:firstRowFirstColumn="0" w:firstRowLastColumn="0" w:lastRowFirstColumn="0" w:lastRowLastColumn="0"/>
             <w:tcW w:w="2400" w:type="dxa"/>
-            <w:shd w:val="clear" w:color="auto" w:fill="89B9D4" w:themeFill="accent1" w:themeFillTint="99"/>
           </w:tcPr>
           <w:p>
             <w:pPr>
@@ -1431,12 +1424,10 @@
         <w:tc>
           <w:tcPr>
             <w:tcW w:w="2400" w:type="dxa"/>
-            <w:shd w:val="clear" w:color="auto" w:fill="89B9D4" w:themeFill="accent1" w:themeFillTint="99"/>
           </w:tcPr>
           <w:p>
             <w:pPr>
               <w:jc w:val="center"/>
-              <w:cnfStyle w:val="000000100000" w:firstRow="0" w:lastRow="0" w:firstColumn="0" w:lastColumn="0" w:oddVBand="0" w:evenVBand="0" w:oddHBand="1" w:evenHBand="0" w:firstRowFirstColumn="0" w:firstRowLastColumn="0" w:lastRowFirstColumn="0" w:lastRowLastColumn="0"/>
               <w:rPr>
                 <w:rFonts w:asciiTheme="majorHAnsi" w:hAnsiTheme="majorHAnsi" w:cstheme="majorHAnsi"/>
                 <w:sz w:val="28"/>
@@ -1457,9 +1448,7 @@
         </w:tc>
         <w:tc>
           <w:tcPr>
-            <w:cnfStyle w:val="000010000000" w:firstRow="0" w:lastRow="0" w:firstColumn="0" w:lastColumn="0" w:oddVBand="1" w:evenVBand="0" w:oddHBand="0" w:evenHBand="0" w:firstRowFirstColumn="0" w:firstRowLastColumn="0" w:lastRowFirstColumn="0" w:lastRowLastColumn="0"/>
             <w:tcW w:w="2400" w:type="dxa"/>
-            <w:shd w:val="clear" w:color="auto" w:fill="89B9D4" w:themeFill="accent1" w:themeFillTint="99"/>
           </w:tcPr>
           <w:p>
             <w:pPr>
@@ -1486,7 +1475,6 @@
       <w:tr>
         <w:tc>
           <w:tcPr>
-            <w:cnfStyle w:val="000010000000" w:firstRow="0" w:lastRow="0" w:firstColumn="0" w:lastColumn="0" w:oddVBand="1" w:evenVBand="0" w:oddHBand="0" w:evenHBand="0" w:firstRowFirstColumn="0" w:firstRowLastColumn="0" w:lastRowFirstColumn="0" w:lastRowLastColumn="0"/>
             <w:tcW w:w="2400" w:type="dxa"/>
           </w:tcPr>
           <w:p>
@@ -1517,7 +1505,6 @@
           </w:tcPr>
           <w:p>
             <w:pPr>
-              <w:cnfStyle w:val="000000000000" w:firstRow="0" w:lastRow="0" w:firstColumn="0" w:lastColumn="0" w:oddVBand="0" w:evenVBand="0" w:oddHBand="0" w:evenHBand="0" w:firstRowFirstColumn="0" w:firstRowLastColumn="0" w:lastRowFirstColumn="0" w:lastRowLastColumn="0"/>
               <w:rPr>
                 <w:rFonts w:asciiTheme="majorHAnsi" w:hAnsiTheme="majorHAnsi" w:cstheme="majorHAnsi"/>
                 <w:color w:val="595959" w:themeColor="text1" w:themeTint="A6"/>
@@ -1540,7 +1527,6 @@
         </w:tc>
         <w:tc>
           <w:tcPr>
-            <w:cnfStyle w:val="000010000000" w:firstRow="0" w:lastRow="0" w:firstColumn="0" w:lastColumn="0" w:oddVBand="1" w:evenVBand="0" w:oddHBand="0" w:evenHBand="0" w:firstRowFirstColumn="0" w:firstRowLastColumn="0" w:lastRowFirstColumn="0" w:lastRowLastColumn="0"/>
             <w:tcW w:w="2400" w:type="dxa"/>
           </w:tcPr>
           <w:p>
@@ -1567,12 +1553,8 @@
         </w:tc>
       </w:tr>
       <w:tr>
-        <w:trPr>
-          <w:cnfStyle w:val="000000100000" w:firstRow="0" w:lastRow="0" w:firstColumn="0" w:lastColumn="0" w:oddVBand="0" w:evenVBand="0" w:oddHBand="1" w:evenHBand="0" w:firstRowFirstColumn="0" w:firstRowLastColumn="0" w:lastRowFirstColumn="0" w:lastRowLastColumn="0"/>
-        </w:trPr>
         <w:tc>
           <w:tcPr>
-            <w:cnfStyle w:val="000010000000" w:firstRow="0" w:lastRow="0" w:firstColumn="0" w:lastColumn="0" w:oddVBand="1" w:evenVBand="0" w:oddHBand="0" w:evenHBand="0" w:firstRowFirstColumn="0" w:firstRowLastColumn="0" w:lastRowFirstColumn="0" w:lastRowLastColumn="0"/>
             <w:tcW w:w="2400" w:type="dxa"/>
           </w:tcPr>
           <w:p>
@@ -1615,7 +1597,6 @@
           </w:tcPr>
           <w:p>
             <w:pPr>
-              <w:cnfStyle w:val="000000100000" w:firstRow="0" w:lastRow="0" w:firstColumn="0" w:lastColumn="0" w:oddVBand="0" w:evenVBand="0" w:oddHBand="1" w:evenHBand="0" w:firstRowFirstColumn="0" w:firstRowLastColumn="0" w:lastRowFirstColumn="0" w:lastRowLastColumn="0"/>
               <w:rPr>
                 <w:rFonts w:asciiTheme="majorHAnsi" w:hAnsiTheme="majorHAnsi" w:cstheme="majorHAnsi"/>
                 <w:color w:val="595959" w:themeColor="text1" w:themeTint="A6"/>
@@ -1638,7 +1619,6 @@
         </w:tc>
         <w:tc>
           <w:tcPr>
-            <w:cnfStyle w:val="000010000000" w:firstRow="0" w:lastRow="0" w:firstColumn="0" w:lastColumn="0" w:oddVBand="1" w:evenVBand="0" w:oddHBand="0" w:evenHBand="0" w:firstRowFirstColumn="0" w:firstRowLastColumn="0" w:lastRowFirstColumn="0" w:lastRowLastColumn="0"/>
             <w:tcW w:w="2400" w:type="dxa"/>
           </w:tcPr>
           <w:p>
@@ -1667,7 +1647,6 @@
       <w:tr>
         <w:tc>
           <w:tcPr>
-            <w:cnfStyle w:val="000010000000" w:firstRow="0" w:lastRow="0" w:firstColumn="0" w:lastColumn="0" w:oddVBand="1" w:evenVBand="0" w:oddHBand="0" w:evenHBand="0" w:firstRowFirstColumn="0" w:firstRowLastColumn="0" w:lastRowFirstColumn="0" w:lastRowLastColumn="0"/>
             <w:tcW w:w="2400" w:type="dxa"/>
           </w:tcPr>
           <w:p>
@@ -1698,7 +1677,6 @@
           </w:tcPr>
           <w:p>
             <w:pPr>
-              <w:cnfStyle w:val="000000000000" w:firstRow="0" w:lastRow="0" w:firstColumn="0" w:lastColumn="0" w:oddVBand="0" w:evenVBand="0" w:oddHBand="0" w:evenHBand="0" w:firstRowFirstColumn="0" w:firstRowLastColumn="0" w:lastRowFirstColumn="0" w:lastRowLastColumn="0"/>
               <w:rPr>
                 <w:rFonts w:asciiTheme="majorHAnsi" w:hAnsiTheme="majorHAnsi" w:cstheme="majorHAnsi"/>
                 <w:color w:val="595959" w:themeColor="text1" w:themeTint="A6"/>
@@ -1721,7 +1699,6 @@
         </w:tc>
         <w:tc>
           <w:tcPr>
-            <w:cnfStyle w:val="000010000000" w:firstRow="0" w:lastRow="0" w:firstColumn="0" w:lastColumn="0" w:oddVBand="1" w:evenVBand="0" w:oddHBand="0" w:evenHBand="0" w:firstRowFirstColumn="0" w:firstRowLastColumn="0" w:lastRowFirstColumn="0" w:lastRowLastColumn="0"/>
             <w:tcW w:w="2400" w:type="dxa"/>
           </w:tcPr>
           <w:p>
@@ -1748,12 +1725,8 @@
         </w:tc>
       </w:tr>
       <w:tr>
-        <w:trPr>
-          <w:cnfStyle w:val="000000100000" w:firstRow="0" w:lastRow="0" w:firstColumn="0" w:lastColumn="0" w:oddVBand="0" w:evenVBand="0" w:oddHBand="1" w:evenHBand="0" w:firstRowFirstColumn="0" w:firstRowLastColumn="0" w:lastRowFirstColumn="0" w:lastRowLastColumn="0"/>
-        </w:trPr>
         <w:tc>
           <w:tcPr>
-            <w:cnfStyle w:val="000010000000" w:firstRow="0" w:lastRow="0" w:firstColumn="0" w:lastColumn="0" w:oddVBand="1" w:evenVBand="0" w:oddHBand="0" w:evenHBand="0" w:firstRowFirstColumn="0" w:firstRowLastColumn="0" w:lastRowFirstColumn="0" w:lastRowLastColumn="0"/>
             <w:tcW w:w="2400" w:type="dxa"/>
           </w:tcPr>
           <w:p>
@@ -1784,7 +1757,6 @@
           </w:tcPr>
           <w:p>
             <w:pPr>
-              <w:cnfStyle w:val="000000100000" w:firstRow="0" w:lastRow="0" w:firstColumn="0" w:lastColumn="0" w:oddVBand="0" w:evenVBand="0" w:oddHBand="1" w:evenHBand="0" w:firstRowFirstColumn="0" w:firstRowLastColumn="0" w:lastRowFirstColumn="0" w:lastRowLastColumn="0"/>
               <w:rPr>
                 <w:rFonts w:asciiTheme="majorHAnsi" w:hAnsiTheme="majorHAnsi" w:cstheme="majorHAnsi"/>
                 <w:color w:val="595959" w:themeColor="text1" w:themeTint="A6"/>
@@ -1807,7 +1779,6 @@
         </w:tc>
         <w:tc>
           <w:tcPr>
-            <w:cnfStyle w:val="000010000000" w:firstRow="0" w:lastRow="0" w:firstColumn="0" w:lastColumn="0" w:oddVBand="1" w:evenVBand="0" w:oddHBand="0" w:evenHBand="0" w:firstRowFirstColumn="0" w:firstRowLastColumn="0" w:lastRowFirstColumn="0" w:lastRowLastColumn="0"/>
             <w:tcW w:w="2400" w:type="dxa"/>
           </w:tcPr>
           <w:p>
@@ -2146,7 +2117,873 @@
           <w:lang w:val="nl-NL"/>
         </w:rPr>
       </w:pPr>
-      <w:r>
+    </w:p>
+    <w:tbl>
+      <w:tblPr>
+        <w:tblStyle w:val="Rastertabel4-Accent4"/>
+        <w:tblW w:w="7180" w:type="dxa"/>
+        <w:tblLook w:val="04A0" w:firstRow="1" w:lastRow="0" w:firstColumn="1" w:lastColumn="0" w:noHBand="0" w:noVBand="1"/>
+      </w:tblPr>
+      <w:tblGrid>
+        <w:gridCol w:w="2484"/>
+        <w:gridCol w:w="1688"/>
+        <w:gridCol w:w="1608"/>
+        <w:gridCol w:w="1400"/>
+      </w:tblGrid>
+      <w:tr>
+        <w:trPr>
+          <w:cnfStyle w:val="100000000000" w:firstRow="1" w:lastRow="0" w:firstColumn="0" w:lastColumn="0" w:oddVBand="0" w:evenVBand="0" w:oddHBand="0" w:evenHBand="0" w:firstRowFirstColumn="0" w:firstRowLastColumn="0" w:lastRowFirstColumn="0" w:lastRowLastColumn="0"/>
+          <w:trHeight w:val="413"/>
+        </w:trPr>
+        <w:tc>
+          <w:tcPr>
+            <w:cnfStyle w:val="001000000000" w:firstRow="0" w:lastRow="0" w:firstColumn="1" w:lastColumn="0" w:oddVBand="0" w:evenVBand="0" w:oddHBand="0" w:evenHBand="0" w:firstRowFirstColumn="0" w:firstRowLastColumn="0" w:lastRowFirstColumn="0" w:lastRowLastColumn="0"/>
+            <w:tcW w:w="2484" w:type="dxa"/>
+          </w:tcPr>
+          <w:p>
+            <w:pPr>
+              <w:rPr>
+                <w:rFonts w:ascii="Arial" w:hAnsi="Arial" w:cs="Arial"/>
+                <w:b w:val="0"/>
+                <w:sz w:val="24"/>
+                <w:szCs w:val="24"/>
+                <w:lang w:val="nl-NL"/>
+              </w:rPr>
+            </w:pPr>
+            <w:r>
+              <w:rPr>
+                <w:rFonts w:ascii="Arial" w:hAnsi="Arial" w:cs="Arial"/>
+                <w:sz w:val="24"/>
+                <w:szCs w:val="24"/>
+                <w:lang w:val="nl-NL"/>
+              </w:rPr>
+              <w:t>Taak</w:t>
+            </w:r>
+          </w:p>
+        </w:tc>
+        <w:tc>
+          <w:tcPr>
+            <w:tcW w:w="1688" w:type="dxa"/>
+          </w:tcPr>
+          <w:p>
+            <w:pPr>
+              <w:cnfStyle w:val="100000000000" w:firstRow="1" w:lastRow="0" w:firstColumn="0" w:lastColumn="0" w:oddVBand="0" w:evenVBand="0" w:oddHBand="0" w:evenHBand="0" w:firstRowFirstColumn="0" w:firstRowLastColumn="0" w:lastRowFirstColumn="0" w:lastRowLastColumn="0"/>
+              <w:rPr>
+                <w:rFonts w:ascii="Arial" w:hAnsi="Arial" w:cs="Arial"/>
+                <w:b w:val="0"/>
+                <w:sz w:val="24"/>
+                <w:szCs w:val="24"/>
+                <w:lang w:val="nl-NL"/>
+              </w:rPr>
+            </w:pPr>
+            <w:r>
+              <w:rPr>
+                <w:rFonts w:ascii="Arial" w:hAnsi="Arial" w:cs="Arial"/>
+                <w:sz w:val="24"/>
+                <w:szCs w:val="24"/>
+                <w:lang w:val="nl-NL"/>
+              </w:rPr>
+              <w:t>Begindatum</w:t>
+            </w:r>
+          </w:p>
+        </w:tc>
+        <w:tc>
+          <w:tcPr>
+            <w:tcW w:w="1608" w:type="dxa"/>
+          </w:tcPr>
+          <w:p>
+            <w:pPr>
+              <w:cnfStyle w:val="100000000000" w:firstRow="1" w:lastRow="0" w:firstColumn="0" w:lastColumn="0" w:oddVBand="0" w:evenVBand="0" w:oddHBand="0" w:evenHBand="0" w:firstRowFirstColumn="0" w:firstRowLastColumn="0" w:lastRowFirstColumn="0" w:lastRowLastColumn="0"/>
+              <w:rPr>
+                <w:rFonts w:ascii="Arial" w:hAnsi="Arial" w:cs="Arial"/>
+                <w:b w:val="0"/>
+                <w:sz w:val="24"/>
+                <w:szCs w:val="24"/>
+                <w:lang w:val="nl-NL"/>
+              </w:rPr>
+            </w:pPr>
+            <w:r>
+              <w:rPr>
+                <w:rFonts w:ascii="Arial" w:hAnsi="Arial" w:cs="Arial"/>
+                <w:sz w:val="24"/>
+                <w:szCs w:val="24"/>
+                <w:lang w:val="nl-NL"/>
+              </w:rPr>
+              <w:t>Einddatum</w:t>
+            </w:r>
+          </w:p>
+        </w:tc>
+        <w:tc>
+          <w:tcPr>
+            <w:tcW w:w="1400" w:type="dxa"/>
+          </w:tcPr>
+          <w:p>
+            <w:pPr>
+              <w:cnfStyle w:val="100000000000" w:firstRow="1" w:lastRow="0" w:firstColumn="0" w:lastColumn="0" w:oddVBand="0" w:evenVBand="0" w:oddHBand="0" w:evenHBand="0" w:firstRowFirstColumn="0" w:firstRowLastColumn="0" w:lastRowFirstColumn="0" w:lastRowLastColumn="0"/>
+              <w:rPr>
+                <w:rFonts w:ascii="Arial" w:hAnsi="Arial" w:cs="Arial"/>
+                <w:b w:val="0"/>
+                <w:sz w:val="24"/>
+                <w:szCs w:val="24"/>
+                <w:lang w:val="nl-NL"/>
+              </w:rPr>
+            </w:pPr>
+            <w:r>
+              <w:rPr>
+                <w:rFonts w:ascii="Arial" w:hAnsi="Arial" w:cs="Arial"/>
+                <w:sz w:val="24"/>
+                <w:szCs w:val="24"/>
+                <w:lang w:val="nl-NL"/>
+              </w:rPr>
+              <w:t>Duur</w:t>
+            </w:r>
+          </w:p>
+        </w:tc>
+      </w:tr>
+      <w:tr>
+        <w:trPr>
+          <w:cnfStyle w:val="000000100000" w:firstRow="0" w:lastRow="0" w:firstColumn="0" w:lastColumn="0" w:oddVBand="0" w:evenVBand="0" w:oddHBand="1" w:evenHBand="0" w:firstRowFirstColumn="0" w:firstRowLastColumn="0" w:lastRowFirstColumn="0" w:lastRowLastColumn="0"/>
+          <w:trHeight w:val="413"/>
+        </w:trPr>
+        <w:tc>
+          <w:tcPr>
+            <w:cnfStyle w:val="001000000000" w:firstRow="0" w:lastRow="0" w:firstColumn="1" w:lastColumn="0" w:oddVBand="0" w:evenVBand="0" w:oddHBand="0" w:evenHBand="0" w:firstRowFirstColumn="0" w:firstRowLastColumn="0" w:lastRowFirstColumn="0" w:lastRowLastColumn="0"/>
+            <w:tcW w:w="2484" w:type="dxa"/>
+          </w:tcPr>
+          <w:p>
+            <w:pPr>
+              <w:rPr>
+                <w:rFonts w:ascii="Arial" w:hAnsi="Arial" w:cs="Arial"/>
+                <w:sz w:val="24"/>
+                <w:szCs w:val="24"/>
+                <w:lang w:val="nl-NL"/>
+              </w:rPr>
+            </w:pPr>
+            <w:r>
+              <w:rPr>
+                <w:rFonts w:ascii="Arial" w:hAnsi="Arial" w:cs="Arial"/>
+                <w:sz w:val="24"/>
+                <w:szCs w:val="24"/>
+                <w:lang w:val="nl-NL"/>
+              </w:rPr>
+              <w:t>Interview</w:t>
+            </w:r>
+          </w:p>
+        </w:tc>
+        <w:tc>
+          <w:tcPr>
+            <w:tcW w:w="1688" w:type="dxa"/>
+          </w:tcPr>
+          <w:p>
+            <w:pPr>
+              <w:cnfStyle w:val="000000100000" w:firstRow="0" w:lastRow="0" w:firstColumn="0" w:lastColumn="0" w:oddVBand="0" w:evenVBand="0" w:oddHBand="1" w:evenHBand="0" w:firstRowFirstColumn="0" w:firstRowLastColumn="0" w:lastRowFirstColumn="0" w:lastRowLastColumn="0"/>
+              <w:rPr>
+                <w:rFonts w:ascii="Arial" w:hAnsi="Arial" w:cs="Arial"/>
+                <w:sz w:val="24"/>
+                <w:szCs w:val="24"/>
+                <w:lang w:val="nl-NL"/>
+              </w:rPr>
+            </w:pPr>
+            <w:r>
+              <w:rPr>
+                <w:rFonts w:ascii="Arial" w:hAnsi="Arial" w:cs="Arial"/>
+                <w:sz w:val="24"/>
+                <w:szCs w:val="24"/>
+                <w:lang w:val="nl-NL"/>
+              </w:rPr>
+              <w:t>28-8-19</w:t>
+            </w:r>
+          </w:p>
+        </w:tc>
+        <w:tc>
+          <w:tcPr>
+            <w:tcW w:w="1608" w:type="dxa"/>
+          </w:tcPr>
+          <w:p>
+            <w:pPr>
+              <w:cnfStyle w:val="000000100000" w:firstRow="0" w:lastRow="0" w:firstColumn="0" w:lastColumn="0" w:oddVBand="0" w:evenVBand="0" w:oddHBand="1" w:evenHBand="0" w:firstRowFirstColumn="0" w:firstRowLastColumn="0" w:lastRowFirstColumn="0" w:lastRowLastColumn="0"/>
+              <w:rPr>
+                <w:rFonts w:ascii="Arial" w:hAnsi="Arial" w:cs="Arial"/>
+                <w:sz w:val="24"/>
+                <w:szCs w:val="24"/>
+                <w:lang w:val="nl-NL"/>
+              </w:rPr>
+            </w:pPr>
+            <w:r>
+              <w:rPr>
+                <w:rFonts w:ascii="Arial" w:hAnsi="Arial" w:cs="Arial"/>
+                <w:sz w:val="24"/>
+                <w:szCs w:val="24"/>
+                <w:lang w:val="nl-NL"/>
+              </w:rPr>
+              <w:t>4-9-19</w:t>
+            </w:r>
+          </w:p>
+        </w:tc>
+        <w:tc>
+          <w:tcPr>
+            <w:tcW w:w="1400" w:type="dxa"/>
+          </w:tcPr>
+          <w:p>
+            <w:pPr>
+              <w:cnfStyle w:val="000000100000" w:firstRow="0" w:lastRow="0" w:firstColumn="0" w:lastColumn="0" w:oddVBand="0" w:evenVBand="0" w:oddHBand="1" w:evenHBand="0" w:firstRowFirstColumn="0" w:firstRowLastColumn="0" w:lastRowFirstColumn="0" w:lastRowLastColumn="0"/>
+              <w:rPr>
+                <w:rFonts w:ascii="Arial" w:hAnsi="Arial" w:cs="Arial"/>
+                <w:sz w:val="24"/>
+                <w:szCs w:val="24"/>
+                <w:lang w:val="nl-NL"/>
+              </w:rPr>
+            </w:pPr>
+            <w:r>
+              <w:rPr>
+                <w:rFonts w:ascii="Arial" w:hAnsi="Arial" w:cs="Arial"/>
+                <w:sz w:val="24"/>
+                <w:szCs w:val="24"/>
+                <w:lang w:val="nl-NL"/>
+              </w:rPr>
+              <w:t>15 minuten</w:t>
+            </w:r>
+          </w:p>
+        </w:tc>
+      </w:tr>
+      <w:tr>
+        <w:trPr>
+          <w:trHeight w:val="413"/>
+        </w:trPr>
+        <w:tc>
+          <w:tcPr>
+            <w:cnfStyle w:val="001000000000" w:firstRow="0" w:lastRow="0" w:firstColumn="1" w:lastColumn="0" w:oddVBand="0" w:evenVBand="0" w:oddHBand="0" w:evenHBand="0" w:firstRowFirstColumn="0" w:firstRowLastColumn="0" w:lastRowFirstColumn="0" w:lastRowLastColumn="0"/>
+            <w:tcW w:w="2484" w:type="dxa"/>
+          </w:tcPr>
+          <w:p>
+            <w:pPr>
+              <w:rPr>
+                <w:rFonts w:ascii="Arial" w:hAnsi="Arial" w:cs="Arial"/>
+                <w:sz w:val="24"/>
+                <w:szCs w:val="24"/>
+                <w:lang w:val="nl-NL"/>
+              </w:rPr>
+            </w:pPr>
+            <w:r>
+              <w:rPr>
+                <w:rFonts w:ascii="Arial" w:hAnsi="Arial" w:cs="Arial"/>
+                <w:sz w:val="24"/>
+                <w:szCs w:val="24"/>
+                <w:lang w:val="nl-NL"/>
+              </w:rPr>
+              <w:t>Wordsjabloon</w:t>
+            </w:r>
+          </w:p>
+        </w:tc>
+        <w:tc>
+          <w:tcPr>
+            <w:tcW w:w="1688" w:type="dxa"/>
+          </w:tcPr>
+          <w:p>
+            <w:pPr>
+              <w:cnfStyle w:val="000000000000" w:firstRow="0" w:lastRow="0" w:firstColumn="0" w:lastColumn="0" w:oddVBand="0" w:evenVBand="0" w:oddHBand="0" w:evenHBand="0" w:firstRowFirstColumn="0" w:firstRowLastColumn="0" w:lastRowFirstColumn="0" w:lastRowLastColumn="0"/>
+              <w:rPr>
+                <w:rFonts w:ascii="Arial" w:hAnsi="Arial" w:cs="Arial"/>
+                <w:sz w:val="24"/>
+                <w:szCs w:val="24"/>
+                <w:lang w:val="nl-NL"/>
+              </w:rPr>
+            </w:pPr>
+            <w:r>
+              <w:rPr>
+                <w:rFonts w:ascii="Arial" w:hAnsi="Arial" w:cs="Arial"/>
+                <w:sz w:val="24"/>
+                <w:szCs w:val="24"/>
+                <w:lang w:val="nl-NL"/>
+              </w:rPr>
+              <w:t>2-9-19</w:t>
+            </w:r>
+          </w:p>
+        </w:tc>
+        <w:tc>
+          <w:tcPr>
+            <w:tcW w:w="1608" w:type="dxa"/>
+          </w:tcPr>
+          <w:p>
+            <w:pPr>
+              <w:cnfStyle w:val="000000000000" w:firstRow="0" w:lastRow="0" w:firstColumn="0" w:lastColumn="0" w:oddVBand="0" w:evenVBand="0" w:oddHBand="0" w:evenHBand="0" w:firstRowFirstColumn="0" w:firstRowLastColumn="0" w:lastRowFirstColumn="0" w:lastRowLastColumn="0"/>
+              <w:rPr>
+                <w:rFonts w:ascii="Arial" w:hAnsi="Arial" w:cs="Arial"/>
+                <w:sz w:val="24"/>
+                <w:szCs w:val="24"/>
+                <w:lang w:val="nl-NL"/>
+              </w:rPr>
+            </w:pPr>
+            <w:r>
+              <w:rPr>
+                <w:rFonts w:ascii="Arial" w:hAnsi="Arial" w:cs="Arial"/>
+                <w:sz w:val="24"/>
+                <w:szCs w:val="24"/>
+                <w:lang w:val="nl-NL"/>
+              </w:rPr>
+              <w:t>6-9-19</w:t>
+            </w:r>
+          </w:p>
+        </w:tc>
+        <w:tc>
+          <w:tcPr>
+            <w:tcW w:w="1400" w:type="dxa"/>
+          </w:tcPr>
+          <w:p>
+            <w:pPr>
+              <w:cnfStyle w:val="000000000000" w:firstRow="0" w:lastRow="0" w:firstColumn="0" w:lastColumn="0" w:oddVBand="0" w:evenVBand="0" w:oddHBand="0" w:evenHBand="0" w:firstRowFirstColumn="0" w:firstRowLastColumn="0" w:lastRowFirstColumn="0" w:lastRowLastColumn="0"/>
+              <w:rPr>
+                <w:rFonts w:ascii="Arial" w:hAnsi="Arial" w:cs="Arial"/>
+                <w:sz w:val="24"/>
+                <w:szCs w:val="24"/>
+                <w:lang w:val="nl-NL"/>
+              </w:rPr>
+            </w:pPr>
+            <w:r>
+              <w:rPr>
+                <w:rFonts w:ascii="Arial" w:hAnsi="Arial" w:cs="Arial"/>
+                <w:sz w:val="24"/>
+                <w:szCs w:val="24"/>
+                <w:lang w:val="nl-NL"/>
+              </w:rPr>
+              <w:t>30 minuten</w:t>
+            </w:r>
+          </w:p>
+        </w:tc>
+      </w:tr>
+      <w:tr>
+        <w:trPr>
+          <w:cnfStyle w:val="000000100000" w:firstRow="0" w:lastRow="0" w:firstColumn="0" w:lastColumn="0" w:oddVBand="0" w:evenVBand="0" w:oddHBand="1" w:evenHBand="0" w:firstRowFirstColumn="0" w:firstRowLastColumn="0" w:lastRowFirstColumn="0" w:lastRowLastColumn="0"/>
+          <w:trHeight w:val="413"/>
+        </w:trPr>
+        <w:tc>
+          <w:tcPr>
+            <w:cnfStyle w:val="001000000000" w:firstRow="0" w:lastRow="0" w:firstColumn="1" w:lastColumn="0" w:oddVBand="0" w:evenVBand="0" w:oddHBand="0" w:evenHBand="0" w:firstRowFirstColumn="0" w:firstRowLastColumn="0" w:lastRowFirstColumn="0" w:lastRowLastColumn="0"/>
+            <w:tcW w:w="2484" w:type="dxa"/>
+          </w:tcPr>
+          <w:p>
+            <w:pPr>
+              <w:rPr>
+                <w:rFonts w:ascii="Arial" w:hAnsi="Arial" w:cs="Arial"/>
+                <w:sz w:val="24"/>
+                <w:szCs w:val="24"/>
+                <w:lang w:val="nl-NL"/>
+              </w:rPr>
+            </w:pPr>
+            <w:r>
+              <w:rPr>
+                <w:rFonts w:ascii="Arial" w:hAnsi="Arial" w:cs="Arial"/>
+                <w:sz w:val="24"/>
+                <w:szCs w:val="24"/>
+                <w:lang w:val="nl-NL"/>
+              </w:rPr>
+              <w:t>Behoefte analyse</w:t>
+            </w:r>
+          </w:p>
+        </w:tc>
+        <w:tc>
+          <w:tcPr>
+            <w:tcW w:w="1688" w:type="dxa"/>
+          </w:tcPr>
+          <w:p>
+            <w:pPr>
+              <w:cnfStyle w:val="000000100000" w:firstRow="0" w:lastRow="0" w:firstColumn="0" w:lastColumn="0" w:oddVBand="0" w:evenVBand="0" w:oddHBand="1" w:evenHBand="0" w:firstRowFirstColumn="0" w:firstRowLastColumn="0" w:lastRowFirstColumn="0" w:lastRowLastColumn="0"/>
+              <w:rPr>
+                <w:rFonts w:ascii="Arial" w:hAnsi="Arial" w:cs="Arial"/>
+                <w:sz w:val="24"/>
+                <w:szCs w:val="24"/>
+                <w:lang w:val="nl-NL"/>
+              </w:rPr>
+            </w:pPr>
+            <w:r>
+              <w:rPr>
+                <w:rFonts w:ascii="Arial" w:hAnsi="Arial" w:cs="Arial"/>
+                <w:sz w:val="24"/>
+                <w:szCs w:val="24"/>
+                <w:lang w:val="nl-NL"/>
+              </w:rPr>
+              <w:t>2-9-19</w:t>
+            </w:r>
+          </w:p>
+        </w:tc>
+        <w:tc>
+          <w:tcPr>
+            <w:tcW w:w="1608" w:type="dxa"/>
+          </w:tcPr>
+          <w:p>
+            <w:pPr>
+              <w:cnfStyle w:val="000000100000" w:firstRow="0" w:lastRow="0" w:firstColumn="0" w:lastColumn="0" w:oddVBand="0" w:evenVBand="0" w:oddHBand="1" w:evenHBand="0" w:firstRowFirstColumn="0" w:firstRowLastColumn="0" w:lastRowFirstColumn="0" w:lastRowLastColumn="0"/>
+              <w:rPr>
+                <w:rFonts w:ascii="Arial" w:hAnsi="Arial" w:cs="Arial"/>
+                <w:sz w:val="24"/>
+                <w:szCs w:val="24"/>
+                <w:lang w:val="nl-NL"/>
+              </w:rPr>
+            </w:pPr>
+            <w:r>
+              <w:rPr>
+                <w:rFonts w:ascii="Arial" w:hAnsi="Arial" w:cs="Arial"/>
+                <w:sz w:val="24"/>
+                <w:szCs w:val="24"/>
+                <w:lang w:val="nl-NL"/>
+              </w:rPr>
+              <w:t>6-9-19</w:t>
+            </w:r>
+          </w:p>
+        </w:tc>
+        <w:tc>
+          <w:tcPr>
+            <w:tcW w:w="1400" w:type="dxa"/>
+          </w:tcPr>
+          <w:p>
+            <w:pPr>
+              <w:cnfStyle w:val="000000100000" w:firstRow="0" w:lastRow="0" w:firstColumn="0" w:lastColumn="0" w:oddVBand="0" w:evenVBand="0" w:oddHBand="1" w:evenHBand="0" w:firstRowFirstColumn="0" w:firstRowLastColumn="0" w:lastRowFirstColumn="0" w:lastRowLastColumn="0"/>
+              <w:rPr>
+                <w:rFonts w:ascii="Arial" w:hAnsi="Arial" w:cs="Arial"/>
+                <w:sz w:val="24"/>
+                <w:szCs w:val="24"/>
+                <w:lang w:val="nl-NL"/>
+              </w:rPr>
+            </w:pPr>
+            <w:r>
+              <w:rPr>
+                <w:rFonts w:ascii="Arial" w:hAnsi="Arial" w:cs="Arial"/>
+                <w:sz w:val="24"/>
+                <w:szCs w:val="24"/>
+                <w:lang w:val="nl-NL"/>
+              </w:rPr>
+              <w:t>30 minuten</w:t>
+            </w:r>
+          </w:p>
+        </w:tc>
+      </w:tr>
+      <w:tr>
+        <w:trPr>
+          <w:trHeight w:val="413"/>
+        </w:trPr>
+        <w:tc>
+          <w:tcPr>
+            <w:cnfStyle w:val="001000000000" w:firstRow="0" w:lastRow="0" w:firstColumn="1" w:lastColumn="0" w:oddVBand="0" w:evenVBand="0" w:oddHBand="0" w:evenHBand="0" w:firstRowFirstColumn="0" w:firstRowLastColumn="0" w:lastRowFirstColumn="0" w:lastRowLastColumn="0"/>
+            <w:tcW w:w="2484" w:type="dxa"/>
+          </w:tcPr>
+          <w:p>
+            <w:pPr>
+              <w:rPr>
+                <w:rFonts w:ascii="Arial" w:hAnsi="Arial" w:cs="Arial"/>
+                <w:sz w:val="24"/>
+                <w:szCs w:val="24"/>
+                <w:lang w:val="nl-NL"/>
+              </w:rPr>
+            </w:pPr>
+            <w:r>
+              <w:rPr>
+                <w:rFonts w:ascii="Arial" w:hAnsi="Arial" w:cs="Arial"/>
+                <w:sz w:val="24"/>
+                <w:szCs w:val="24"/>
+                <w:lang w:val="nl-NL"/>
+              </w:rPr>
+              <w:t>Plan van Aanpak</w:t>
+            </w:r>
+          </w:p>
+        </w:tc>
+        <w:tc>
+          <w:tcPr>
+            <w:tcW w:w="1688" w:type="dxa"/>
+          </w:tcPr>
+          <w:p>
+            <w:pPr>
+              <w:cnfStyle w:val="000000000000" w:firstRow="0" w:lastRow="0" w:firstColumn="0" w:lastColumn="0" w:oddVBand="0" w:evenVBand="0" w:oddHBand="0" w:evenHBand="0" w:firstRowFirstColumn="0" w:firstRowLastColumn="0" w:lastRowFirstColumn="0" w:lastRowLastColumn="0"/>
+              <w:rPr>
+                <w:rFonts w:ascii="Arial" w:hAnsi="Arial" w:cs="Arial"/>
+                <w:sz w:val="24"/>
+                <w:szCs w:val="24"/>
+                <w:lang w:val="nl-NL"/>
+              </w:rPr>
+            </w:pPr>
+            <w:r>
+              <w:rPr>
+                <w:rFonts w:ascii="Arial" w:hAnsi="Arial" w:cs="Arial"/>
+                <w:sz w:val="24"/>
+                <w:szCs w:val="24"/>
+                <w:lang w:val="nl-NL"/>
+              </w:rPr>
+              <w:t>6-9-19</w:t>
+            </w:r>
+          </w:p>
+        </w:tc>
+        <w:tc>
+          <w:tcPr>
+            <w:tcW w:w="1608" w:type="dxa"/>
+          </w:tcPr>
+          <w:p>
+            <w:pPr>
+              <w:cnfStyle w:val="000000000000" w:firstRow="0" w:lastRow="0" w:firstColumn="0" w:lastColumn="0" w:oddVBand="0" w:evenVBand="0" w:oddHBand="0" w:evenHBand="0" w:firstRowFirstColumn="0" w:firstRowLastColumn="0" w:lastRowFirstColumn="0" w:lastRowLastColumn="0"/>
+              <w:rPr>
+                <w:rFonts w:ascii="Arial" w:hAnsi="Arial" w:cs="Arial"/>
+                <w:sz w:val="24"/>
+                <w:szCs w:val="24"/>
+                <w:lang w:val="nl-NL"/>
+              </w:rPr>
+            </w:pPr>
+            <w:r>
+              <w:rPr>
+                <w:rFonts w:ascii="Arial" w:hAnsi="Arial" w:cs="Arial"/>
+                <w:sz w:val="24"/>
+                <w:szCs w:val="24"/>
+                <w:lang w:val="nl-NL"/>
+              </w:rPr>
+              <w:t>9-9-19</w:t>
+            </w:r>
+          </w:p>
+        </w:tc>
+        <w:tc>
+          <w:tcPr>
+            <w:tcW w:w="1400" w:type="dxa"/>
+          </w:tcPr>
+          <w:p>
+            <w:pPr>
+              <w:cnfStyle w:val="000000000000" w:firstRow="0" w:lastRow="0" w:firstColumn="0" w:lastColumn="0" w:oddVBand="0" w:evenVBand="0" w:oddHBand="0" w:evenHBand="0" w:firstRowFirstColumn="0" w:firstRowLastColumn="0" w:lastRowFirstColumn="0" w:lastRowLastColumn="0"/>
+              <w:rPr>
+                <w:rFonts w:ascii="Arial" w:hAnsi="Arial" w:cs="Arial"/>
+                <w:sz w:val="24"/>
+                <w:szCs w:val="24"/>
+                <w:lang w:val="nl-NL"/>
+              </w:rPr>
+            </w:pPr>
+            <w:r>
+              <w:rPr>
+                <w:rFonts w:ascii="Arial" w:hAnsi="Arial" w:cs="Arial"/>
+                <w:sz w:val="24"/>
+                <w:szCs w:val="24"/>
+                <w:lang w:val="nl-NL"/>
+              </w:rPr>
+              <w:t>30 minuten</w:t>
+            </w:r>
+          </w:p>
+        </w:tc>
+      </w:tr>
+      <w:tr>
+        <w:trPr>
+          <w:cnfStyle w:val="000000100000" w:firstRow="0" w:lastRow="0" w:firstColumn="0" w:lastColumn="0" w:oddVBand="0" w:evenVBand="0" w:oddHBand="1" w:evenHBand="0" w:firstRowFirstColumn="0" w:firstRowLastColumn="0" w:lastRowFirstColumn="0" w:lastRowLastColumn="0"/>
+          <w:trHeight w:val="851"/>
+        </w:trPr>
+        <w:tc>
+          <w:tcPr>
+            <w:cnfStyle w:val="001000000000" w:firstRow="0" w:lastRow="0" w:firstColumn="1" w:lastColumn="0" w:oddVBand="0" w:evenVBand="0" w:oddHBand="0" w:evenHBand="0" w:firstRowFirstColumn="0" w:firstRowLastColumn="0" w:lastRowFirstColumn="0" w:lastRowLastColumn="0"/>
+            <w:tcW w:w="2484" w:type="dxa"/>
+          </w:tcPr>
+          <w:p>
+            <w:pPr>
+              <w:rPr>
+                <w:rFonts w:ascii="Arial" w:hAnsi="Arial" w:cs="Arial"/>
+                <w:sz w:val="24"/>
+                <w:szCs w:val="24"/>
+                <w:lang w:val="nl-NL"/>
+              </w:rPr>
+            </w:pPr>
+            <w:r>
+              <w:rPr>
+                <w:rFonts w:ascii="Arial" w:hAnsi="Arial" w:cs="Arial"/>
+                <w:sz w:val="24"/>
+                <w:szCs w:val="24"/>
+                <w:lang w:val="nl-NL"/>
+              </w:rPr>
+              <w:t>Functioneel Ontwerp</w:t>
+            </w:r>
+          </w:p>
+        </w:tc>
+        <w:tc>
+          <w:tcPr>
+            <w:tcW w:w="1688" w:type="dxa"/>
+          </w:tcPr>
+          <w:p>
+            <w:pPr>
+              <w:cnfStyle w:val="000000100000" w:firstRow="0" w:lastRow="0" w:firstColumn="0" w:lastColumn="0" w:oddVBand="0" w:evenVBand="0" w:oddHBand="1" w:evenHBand="0" w:firstRowFirstColumn="0" w:firstRowLastColumn="0" w:lastRowFirstColumn="0" w:lastRowLastColumn="0"/>
+              <w:rPr>
+                <w:rFonts w:ascii="Arial" w:hAnsi="Arial" w:cs="Arial"/>
+                <w:sz w:val="24"/>
+                <w:szCs w:val="24"/>
+                <w:lang w:val="nl-NL"/>
+              </w:rPr>
+            </w:pPr>
+            <w:r>
+              <w:rPr>
+                <w:rFonts w:ascii="Arial" w:hAnsi="Arial" w:cs="Arial"/>
+                <w:sz w:val="24"/>
+                <w:szCs w:val="24"/>
+                <w:lang w:val="nl-NL"/>
+              </w:rPr>
+              <w:t>9-9-19</w:t>
+            </w:r>
+          </w:p>
+        </w:tc>
+        <w:tc>
+          <w:tcPr>
+            <w:tcW w:w="1608" w:type="dxa"/>
+          </w:tcPr>
+          <w:p>
+            <w:pPr>
+              <w:cnfStyle w:val="000000100000" w:firstRow="0" w:lastRow="0" w:firstColumn="0" w:lastColumn="0" w:oddVBand="0" w:evenVBand="0" w:oddHBand="1" w:evenHBand="0" w:firstRowFirstColumn="0" w:firstRowLastColumn="0" w:lastRowFirstColumn="0" w:lastRowLastColumn="0"/>
+              <w:rPr>
+                <w:rFonts w:ascii="Arial" w:hAnsi="Arial" w:cs="Arial"/>
+                <w:sz w:val="24"/>
+                <w:szCs w:val="24"/>
+                <w:lang w:val="nl-NL"/>
+              </w:rPr>
+            </w:pPr>
+            <w:r>
+              <w:rPr>
+                <w:rFonts w:ascii="Arial" w:hAnsi="Arial" w:cs="Arial"/>
+                <w:sz w:val="24"/>
+                <w:szCs w:val="24"/>
+                <w:lang w:val="nl-NL"/>
+              </w:rPr>
+              <w:t>15-9-19</w:t>
+            </w:r>
+          </w:p>
+        </w:tc>
+        <w:tc>
+          <w:tcPr>
+            <w:tcW w:w="1400" w:type="dxa"/>
+          </w:tcPr>
+          <w:p>
+            <w:pPr>
+              <w:cnfStyle w:val="000000100000" w:firstRow="0" w:lastRow="0" w:firstColumn="0" w:lastColumn="0" w:oddVBand="0" w:evenVBand="0" w:oddHBand="1" w:evenHBand="0" w:firstRowFirstColumn="0" w:firstRowLastColumn="0" w:lastRowFirstColumn="0" w:lastRowLastColumn="0"/>
+              <w:rPr>
+                <w:rFonts w:ascii="Arial" w:hAnsi="Arial" w:cs="Arial"/>
+                <w:sz w:val="24"/>
+                <w:szCs w:val="24"/>
+                <w:lang w:val="nl-NL"/>
+              </w:rPr>
+            </w:pPr>
+            <w:r>
+              <w:rPr>
+                <w:rFonts w:ascii="Arial" w:hAnsi="Arial" w:cs="Arial"/>
+                <w:sz w:val="24"/>
+                <w:szCs w:val="24"/>
+                <w:lang w:val="nl-NL"/>
+              </w:rPr>
+              <w:t>45 minuten</w:t>
+            </w:r>
+          </w:p>
+        </w:tc>
+      </w:tr>
+      <w:tr>
+        <w:trPr>
+          <w:trHeight w:val="413"/>
+        </w:trPr>
+        <w:tc>
+          <w:tcPr>
+            <w:cnfStyle w:val="001000000000" w:firstRow="0" w:lastRow="0" w:firstColumn="1" w:lastColumn="0" w:oddVBand="0" w:evenVBand="0" w:oddHBand="0" w:evenHBand="0" w:firstRowFirstColumn="0" w:firstRowLastColumn="0" w:lastRowFirstColumn="0" w:lastRowLastColumn="0"/>
+            <w:tcW w:w="2484" w:type="dxa"/>
+          </w:tcPr>
+          <w:p>
+            <w:pPr>
+              <w:rPr>
+                <w:rFonts w:ascii="Arial" w:hAnsi="Arial" w:cs="Arial"/>
+                <w:sz w:val="24"/>
+                <w:szCs w:val="24"/>
+                <w:lang w:val="nl-NL"/>
+              </w:rPr>
+            </w:pPr>
+            <w:r>
+              <w:rPr>
+                <w:rFonts w:ascii="Arial" w:hAnsi="Arial" w:cs="Arial"/>
+                <w:sz w:val="24"/>
+                <w:szCs w:val="24"/>
+                <w:lang w:val="nl-NL"/>
+              </w:rPr>
+              <w:t>Technisch Ontwerp</w:t>
+            </w:r>
+          </w:p>
+        </w:tc>
+        <w:tc>
+          <w:tcPr>
+            <w:tcW w:w="1688" w:type="dxa"/>
+          </w:tcPr>
+          <w:p>
+            <w:pPr>
+              <w:cnfStyle w:val="000000000000" w:firstRow="0" w:lastRow="0" w:firstColumn="0" w:lastColumn="0" w:oddVBand="0" w:evenVBand="0" w:oddHBand="0" w:evenHBand="0" w:firstRowFirstColumn="0" w:firstRowLastColumn="0" w:lastRowFirstColumn="0" w:lastRowLastColumn="0"/>
+              <w:rPr>
+                <w:rFonts w:ascii="Arial" w:hAnsi="Arial" w:cs="Arial"/>
+                <w:sz w:val="24"/>
+                <w:szCs w:val="24"/>
+                <w:lang w:val="nl-NL"/>
+              </w:rPr>
+            </w:pPr>
+            <w:r>
+              <w:rPr>
+                <w:rFonts w:ascii="Arial" w:hAnsi="Arial" w:cs="Arial"/>
+                <w:sz w:val="24"/>
+                <w:szCs w:val="24"/>
+                <w:lang w:val="nl-NL"/>
+              </w:rPr>
+              <w:t>16-9-19</w:t>
+            </w:r>
+          </w:p>
+        </w:tc>
+        <w:tc>
+          <w:tcPr>
+            <w:tcW w:w="1608" w:type="dxa"/>
+          </w:tcPr>
+          <w:p>
+            <w:pPr>
+              <w:cnfStyle w:val="000000000000" w:firstRow="0" w:lastRow="0" w:firstColumn="0" w:lastColumn="0" w:oddVBand="0" w:evenVBand="0" w:oddHBand="0" w:evenHBand="0" w:firstRowFirstColumn="0" w:firstRowLastColumn="0" w:lastRowFirstColumn="0" w:lastRowLastColumn="0"/>
+              <w:rPr>
+                <w:rFonts w:ascii="Arial" w:hAnsi="Arial" w:cs="Arial"/>
+                <w:sz w:val="24"/>
+                <w:szCs w:val="24"/>
+                <w:lang w:val="nl-NL"/>
+              </w:rPr>
+            </w:pPr>
+            <w:r>
+              <w:rPr>
+                <w:rFonts w:ascii="Arial" w:hAnsi="Arial" w:cs="Arial"/>
+                <w:sz w:val="24"/>
+                <w:szCs w:val="24"/>
+                <w:lang w:val="nl-NL"/>
+              </w:rPr>
+              <w:t>22-9-19</w:t>
+            </w:r>
+          </w:p>
+        </w:tc>
+        <w:tc>
+          <w:tcPr>
+            <w:tcW w:w="1400" w:type="dxa"/>
+          </w:tcPr>
+          <w:p>
+            <w:pPr>
+              <w:cnfStyle w:val="000000000000" w:firstRow="0" w:lastRow="0" w:firstColumn="0" w:lastColumn="0" w:oddVBand="0" w:evenVBand="0" w:oddHBand="0" w:evenHBand="0" w:firstRowFirstColumn="0" w:firstRowLastColumn="0" w:lastRowFirstColumn="0" w:lastRowLastColumn="0"/>
+              <w:rPr>
+                <w:rFonts w:ascii="Arial" w:hAnsi="Arial" w:cs="Arial"/>
+                <w:sz w:val="24"/>
+                <w:szCs w:val="24"/>
+                <w:lang w:val="nl-NL"/>
+              </w:rPr>
+            </w:pPr>
+            <w:r>
+              <w:rPr>
+                <w:rFonts w:ascii="Arial" w:hAnsi="Arial" w:cs="Arial"/>
+                <w:sz w:val="24"/>
+                <w:szCs w:val="24"/>
+                <w:lang w:val="nl-NL"/>
+              </w:rPr>
+              <w:t>60 minuten</w:t>
+            </w:r>
+          </w:p>
+        </w:tc>
+      </w:tr>
+      <w:tr>
+        <w:trPr>
+          <w:cnfStyle w:val="000000100000" w:firstRow="0" w:lastRow="0" w:firstColumn="0" w:lastColumn="0" w:oddVBand="0" w:evenVBand="0" w:oddHBand="1" w:evenHBand="0" w:firstRowFirstColumn="0" w:firstRowLastColumn="0" w:lastRowFirstColumn="0" w:lastRowLastColumn="0"/>
+          <w:trHeight w:val="413"/>
+        </w:trPr>
+        <w:tc>
+          <w:tcPr>
+            <w:cnfStyle w:val="001000000000" w:firstRow="0" w:lastRow="0" w:firstColumn="1" w:lastColumn="0" w:oddVBand="0" w:evenVBand="0" w:oddHBand="0" w:evenHBand="0" w:firstRowFirstColumn="0" w:firstRowLastColumn="0" w:lastRowFirstColumn="0" w:lastRowLastColumn="0"/>
+            <w:tcW w:w="2484" w:type="dxa"/>
+          </w:tcPr>
+          <w:p>
+            <w:pPr>
+              <w:rPr>
+                <w:rFonts w:ascii="Arial" w:hAnsi="Arial" w:cs="Arial"/>
+                <w:sz w:val="24"/>
+                <w:szCs w:val="24"/>
+                <w:lang w:val="nl-NL"/>
+              </w:rPr>
+            </w:pPr>
+            <w:r>
+              <w:rPr>
+                <w:rFonts w:ascii="Arial" w:hAnsi="Arial" w:cs="Arial"/>
+                <w:sz w:val="24"/>
+                <w:szCs w:val="24"/>
+                <w:lang w:val="nl-NL"/>
+              </w:rPr>
+              <w:t>Ontwikkelomgeving</w:t>
+            </w:r>
+          </w:p>
+        </w:tc>
+        <w:tc>
+          <w:tcPr>
+            <w:tcW w:w="1688" w:type="dxa"/>
+          </w:tcPr>
+          <w:p>
+            <w:pPr>
+              <w:cnfStyle w:val="000000100000" w:firstRow="0" w:lastRow="0" w:firstColumn="0" w:lastColumn="0" w:oddVBand="0" w:evenVBand="0" w:oddHBand="1" w:evenHBand="0" w:firstRowFirstColumn="0" w:firstRowLastColumn="0" w:lastRowFirstColumn="0" w:lastRowLastColumn="0"/>
+              <w:rPr>
+                <w:rFonts w:ascii="Arial" w:hAnsi="Arial" w:cs="Arial"/>
+                <w:sz w:val="24"/>
+                <w:szCs w:val="24"/>
+                <w:lang w:val="nl-NL"/>
+              </w:rPr>
+            </w:pPr>
+            <w:r>
+              <w:rPr>
+                <w:rFonts w:ascii="Arial" w:hAnsi="Arial" w:cs="Arial"/>
+                <w:sz w:val="24"/>
+                <w:szCs w:val="24"/>
+                <w:lang w:val="nl-NL"/>
+              </w:rPr>
+              <w:t>23-9-19</w:t>
+            </w:r>
+          </w:p>
+        </w:tc>
+        <w:tc>
+          <w:tcPr>
+            <w:tcW w:w="1608" w:type="dxa"/>
+          </w:tcPr>
+          <w:p>
+            <w:pPr>
+              <w:cnfStyle w:val="000000100000" w:firstRow="0" w:lastRow="0" w:firstColumn="0" w:lastColumn="0" w:oddVBand="0" w:evenVBand="0" w:oddHBand="1" w:evenHBand="0" w:firstRowFirstColumn="0" w:firstRowLastColumn="0" w:lastRowFirstColumn="0" w:lastRowLastColumn="0"/>
+              <w:rPr>
+                <w:rFonts w:ascii="Arial" w:hAnsi="Arial" w:cs="Arial"/>
+                <w:sz w:val="24"/>
+                <w:szCs w:val="24"/>
+                <w:lang w:val="nl-NL"/>
+              </w:rPr>
+            </w:pPr>
+            <w:r>
+              <w:rPr>
+                <w:rFonts w:ascii="Arial" w:hAnsi="Arial" w:cs="Arial"/>
+                <w:sz w:val="24"/>
+                <w:szCs w:val="24"/>
+                <w:lang w:val="nl-NL"/>
+              </w:rPr>
+              <w:t>26-9-19</w:t>
+            </w:r>
+          </w:p>
+        </w:tc>
+        <w:tc>
+          <w:tcPr>
+            <w:tcW w:w="1400" w:type="dxa"/>
+          </w:tcPr>
+          <w:p>
+            <w:pPr>
+              <w:cnfStyle w:val="000000100000" w:firstRow="0" w:lastRow="0" w:firstColumn="0" w:lastColumn="0" w:oddVBand="0" w:evenVBand="0" w:oddHBand="1" w:evenHBand="0" w:firstRowFirstColumn="0" w:firstRowLastColumn="0" w:lastRowFirstColumn="0" w:lastRowLastColumn="0"/>
+              <w:rPr>
+                <w:rFonts w:ascii="Arial" w:hAnsi="Arial" w:cs="Arial"/>
+                <w:sz w:val="24"/>
+                <w:szCs w:val="24"/>
+                <w:lang w:val="nl-NL"/>
+              </w:rPr>
+            </w:pPr>
+            <w:r>
+              <w:rPr>
+                <w:rFonts w:ascii="Arial" w:hAnsi="Arial" w:cs="Arial"/>
+                <w:sz w:val="24"/>
+                <w:szCs w:val="24"/>
+                <w:lang w:val="nl-NL"/>
+              </w:rPr>
+              <w:t>15 minuten</w:t>
+            </w:r>
+          </w:p>
+        </w:tc>
+        <w:bookmarkStart w:id="0" w:name="_GoBack"/>
+        <w:bookmarkEnd w:id="0"/>
+      </w:tr>
+    </w:tbl>
+    <w:p>
+      <w:pPr>
         <w:rPr>
           <w:rFonts w:ascii="Arial" w:hAnsi="Arial" w:cs="Arial"/>
           <w:color w:val="404040" w:themeColor="text1" w:themeTint="BF"/>
@@ -2154,8 +2991,7 @@
           <w:szCs w:val="24"/>
           <w:lang w:val="nl-NL"/>
         </w:rPr>
-        <w:t>w.i.p.</w:t>
-      </w:r>
+      </w:pPr>
     </w:p>
     <w:sectPr>
       <w:headerReference w:type="even" r:id="rId8"/>
@@ -2840,7 +3676,7 @@
   <w:abstractNum w:abstractNumId="8" w15:restartNumberingAfterBreak="0">
     <w:nsid w:val="FFFFFF88"/>
     <w:multiLevelType w:val="singleLevel"/>
-    <w:tmpl w:val="4F5014EC"/>
+    <w:tmpl w:val="650A8C2A"/>
     <w:lvl w:ilvl="0">
       <w:start w:val="1"/>
       <w:numFmt w:val="decimal"/>
@@ -5327,6 +6163,101 @@
       </w:tcPr>
     </w:tblStylePr>
   </w:style>
+  <w:style w:type="table" w:styleId="Rastertabel4-Accent4">
+    <w:name w:val="Grid Table 4 Accent 4"/>
+    <w:basedOn w:val="Standaardtabel"/>
+    <w:uiPriority w:val="49"/>
+    <w:rsid w:val="003C0622"/>
+    <w:pPr>
+      <w:spacing w:line="240" w:lineRule="auto"/>
+    </w:pPr>
+    <w:tblPr>
+      <w:tblStyleRowBandSize w:val="1"/>
+      <w:tblStyleColBandSize w:val="1"/>
+      <w:tblBorders>
+        <w:top w:val="single" w:sz="4" w:space="0" w:color="89B9D4" w:themeColor="accent4" w:themeTint="99"/>
+        <w:left w:val="single" w:sz="4" w:space="0" w:color="89B9D4" w:themeColor="accent4" w:themeTint="99"/>
+        <w:bottom w:val="single" w:sz="4" w:space="0" w:color="89B9D4" w:themeColor="accent4" w:themeTint="99"/>
+        <w:right w:val="single" w:sz="4" w:space="0" w:color="89B9D4" w:themeColor="accent4" w:themeTint="99"/>
+        <w:insideH w:val="single" w:sz="4" w:space="0" w:color="89B9D4" w:themeColor="accent4" w:themeTint="99"/>
+        <w:insideV w:val="single" w:sz="4" w:space="0" w:color="89B9D4" w:themeColor="accent4" w:themeTint="99"/>
+      </w:tblBorders>
+    </w:tblPr>
+    <w:tblStylePr w:type="firstRow">
+      <w:rPr>
+        <w:b/>
+        <w:bCs/>
+        <w:color w:val="FFFFFF" w:themeColor="background1"/>
+      </w:rPr>
+      <w:tblPr/>
+      <w:tcPr>
+        <w:tcBorders>
+          <w:top w:val="single" w:sz="4" w:space="0" w:color="418AB3" w:themeColor="accent4"/>
+          <w:left w:val="single" w:sz="4" w:space="0" w:color="418AB3" w:themeColor="accent4"/>
+          <w:bottom w:val="single" w:sz="4" w:space="0" w:color="418AB3" w:themeColor="accent4"/>
+          <w:right w:val="single" w:sz="4" w:space="0" w:color="418AB3" w:themeColor="accent4"/>
+          <w:insideH w:val="nil"/>
+          <w:insideV w:val="nil"/>
+        </w:tcBorders>
+        <w:shd w:val="clear" w:color="auto" w:fill="418AB3" w:themeFill="accent4"/>
+      </w:tcPr>
+    </w:tblStylePr>
+    <w:tblStylePr w:type="lastRow">
+      <w:rPr>
+        <w:b/>
+        <w:bCs/>
+      </w:rPr>
+      <w:tblPr/>
+      <w:tcPr>
+        <w:tcBorders>
+          <w:top w:val="double" w:sz="4" w:space="0" w:color="418AB3" w:themeColor="accent4"/>
+        </w:tcBorders>
+      </w:tcPr>
+    </w:tblStylePr>
+    <w:tblStylePr w:type="firstCol">
+      <w:rPr>
+        <w:b/>
+        <w:bCs/>
+      </w:rPr>
+    </w:tblStylePr>
+    <w:tblStylePr w:type="lastCol">
+      <w:rPr>
+        <w:b/>
+        <w:bCs/>
+      </w:rPr>
+    </w:tblStylePr>
+    <w:tblStylePr w:type="band1Vert">
+      <w:tblPr/>
+      <w:tcPr>
+        <w:shd w:val="clear" w:color="auto" w:fill="D7E7F0" w:themeFill="accent4" w:themeFillTint="33"/>
+      </w:tcPr>
+    </w:tblStylePr>
+    <w:tblStylePr w:type="band1Horz">
+      <w:tblPr/>
+      <w:tcPr>
+        <w:shd w:val="clear" w:color="auto" w:fill="D7E7F0" w:themeFill="accent4" w:themeFillTint="33"/>
+      </w:tcPr>
+    </w:tblStylePr>
+  </w:style>
+  <w:style w:type="table" w:styleId="Tabelrasterlicht">
+    <w:name w:val="Grid Table Light"/>
+    <w:basedOn w:val="Standaardtabel"/>
+    <w:uiPriority w:val="40"/>
+    <w:rsid w:val="003C0622"/>
+    <w:pPr>
+      <w:spacing w:line="240" w:lineRule="auto"/>
+    </w:pPr>
+    <w:tblPr>
+      <w:tblBorders>
+        <w:top w:val="single" w:sz="4" w:space="0" w:color="BFBFBF" w:themeColor="background1" w:themeShade="BF"/>
+        <w:left w:val="single" w:sz="4" w:space="0" w:color="BFBFBF" w:themeColor="background1" w:themeShade="BF"/>
+        <w:bottom w:val="single" w:sz="4" w:space="0" w:color="BFBFBF" w:themeColor="background1" w:themeShade="BF"/>
+        <w:right w:val="single" w:sz="4" w:space="0" w:color="BFBFBF" w:themeColor="background1" w:themeShade="BF"/>
+        <w:insideH w:val="single" w:sz="4" w:space="0" w:color="BFBFBF" w:themeColor="background1" w:themeShade="BF"/>
+        <w:insideV w:val="single" w:sz="4" w:space="0" w:color="BFBFBF" w:themeColor="background1" w:themeShade="BF"/>
+      </w:tblBorders>
+    </w:tblPr>
+  </w:style>
 </w:styles>
 </file>
 
@@ -5596,7 +6527,7 @@
 </file>
 
 <file path=customXml/itemProps1.xml><?xml version="1.0" encoding="utf-8"?>
-<ds:datastoreItem xmlns:ds="http://schemas.openxmlformats.org/officeDocument/2006/customXml" ds:itemID="{06FF9B5C-3201-4946-B74D-B5D8FF648AE3}">
+<ds:datastoreItem xmlns:ds="http://schemas.openxmlformats.org/officeDocument/2006/customXml" ds:itemID="{29E218AE-85D6-4419-86C1-83D34B9CE1BD}">
   <ds:schemaRefs>
     <ds:schemaRef ds:uri="http://schemas.openxmlformats.org/officeDocument/2006/bibliography"/>
   </ds:schemaRefs>

</xml_diff>